<commit_message>
correct Computer Challenges Week 7
</commit_message>
<xml_diff>
--- a/Week-7 The power spectrum/Computer challenges Power Spectrum.docx
+++ b/Week-7 The power spectrum/Computer challenges Power Spectrum.docx
@@ -143,6 +143,8 @@
           <w:t xml:space="preserve"> repository</w:t>
         </w:r>
       </w:hyperlink>
+      <w:bookmarkStart w:id="0" w:name="_GoBack"/>
+      <w:bookmarkEnd w:id="0"/>
       <w:r>
         <w:rPr>
           <w:rFonts w:ascii="Arial" w:eastAsiaTheme="minorEastAsia" w:hAnsi="Arial" w:cs="Arial"/>
@@ -160,24 +162,6 @@
           <w:rFonts w:ascii="Arial" w:eastAsiaTheme="minorEastAsia" w:hAnsi="Arial" w:cs="Arial"/>
         </w:rPr>
         <w:t>Python</w:t>
-      </w:r>
-      <w:r>
-        <w:rPr>
-          <w:rFonts w:ascii="Arial" w:eastAsiaTheme="minorEastAsia" w:hAnsi="Arial" w:cs="Arial"/>
-        </w:rPr>
-        <w:t xml:space="preserve">. </w:t>
-      </w:r>
-      <w:r>
-        <w:rPr>
-          <w:rFonts w:ascii="Arial" w:eastAsiaTheme="minorEastAsia" w:hAnsi="Arial" w:cs="Arial"/>
-        </w:rPr>
-        <w:t>These are the same data we analyzed last week</w:t>
-      </w:r>
-      <w:r>
-        <w:rPr>
-          <w:rFonts w:ascii="Arial" w:eastAsiaTheme="minorEastAsia" w:hAnsi="Arial" w:cs="Arial"/>
-        </w:rPr>
-        <w:t xml:space="preserve"> when computing the event-related potential</w:t>
       </w:r>
       <w:r>
         <w:rPr>
@@ -652,15 +636,7 @@
         <w:rPr>
           <w:rFonts w:ascii="Arial" w:hAnsi="Arial" w:cs="Arial"/>
         </w:rPr>
-        <w:t xml:space="preserve">, and t = (0, 10) s.  Analyze these data as you would an EEG time series collected in an experiment. </w:t>
-      </w:r>
-      <w:bookmarkStart w:id="0" w:name="_GoBack"/>
-      <w:bookmarkEnd w:id="0"/>
-      <w:r>
-        <w:rPr>
-          <w:rFonts w:ascii="Arial" w:hAnsi="Arial" w:cs="Arial"/>
-        </w:rPr>
-        <w:t xml:space="preserve">Compute the spectrum, </w:t>
+        <w:t xml:space="preserve">, and t = (0, 10) s.  Analyze these data as you would an EEG time series collected in an experiment. Compute the spectrum, </w:t>
       </w:r>
       <w:r>
         <w:rPr>

</xml_diff>